<commit_message>
Analisi dei requisiti e funzionale completate
</commit_message>
<xml_diff>
--- a/Analisi/analisi_funzionale.docx
+++ b/Analisi/analisi_funzionale.docx
@@ -115,7 +115,26 @@
         <w:rPr>
           <w:szCs w:val="18"/>
         </w:rPr>
-        <w:t>onsole), offerta da .NET Framework. Di seguito verrà elencato il funzionamento previsto per il programma, anche se non è una versione definitiva, quindi ci potranno essere dei cambiamenti più o meno importanti nel corso dello svolgimento del progetto. Per capire il funzionamento del Fantacalcio oppure i requisiti hardware e software del programma, fare riferi</w:t>
+        <w:t xml:space="preserve">onsole), offerta da .NET Framework. Di seguito verrà elencato il funzionamento previsto per il programma, anche se non è una versione definitiva, quindi ci potranno essere dei cambiamenti più o meno importanti nel corso dello svolgimento del progetto. </w:t>
+      </w:r>
+      <w:r>
+        <w:rPr>
+          <w:szCs w:val="18"/>
+        </w:rPr>
+        <w:br/>
+        <w:t>Successivamente, quando si dirà “il programma richiede l’inserimento”, si intende che l’utente debba inserire un comando da tastiera, composto da una o più lettere, e poi deve premere invio per confermare l’inserimento.</w:t>
+      </w:r>
+      <w:r>
+        <w:rPr>
+          <w:szCs w:val="18"/>
+        </w:rPr>
+        <w:br/>
+      </w:r>
+      <w:r>
+        <w:rPr>
+          <w:szCs w:val="18"/>
+        </w:rPr>
+        <w:t>Per capire il funzionamento del Fantacalcio oppure i requisiti hardware e software del programma, fare riferi</w:t>
       </w:r>
       <w:r>
         <w:rPr>
@@ -157,31 +176,31 @@
         <w:rPr>
           <w:szCs w:val="18"/>
         </w:rPr>
-        <w:t xml:space="preserve"> In base al contenuto e alle richieste del </w:t>
-      </w:r>
-      <w:r>
-        <w:rPr>
-          <w:szCs w:val="18"/>
-        </w:rPr>
-        <w:t>software</w:t>
-      </w:r>
-      <w:r>
-        <w:rPr>
-          <w:szCs w:val="18"/>
-        </w:rPr>
-        <w:t xml:space="preserve"> è</w:t>
-      </w:r>
-      <w:r>
-        <w:rPr>
-          <w:szCs w:val="18"/>
-        </w:rPr>
-        <w:t xml:space="preserve"> possibile distinguere due casi</w:t>
-      </w:r>
-      <w:r>
-        <w:rPr>
-          <w:szCs w:val="18"/>
-        </w:rPr>
-        <w:t xml:space="preserve"> di utilizzo</w:t>
+        <w:t xml:space="preserve"> In base a</w:t>
+      </w:r>
+      <w:r>
+        <w:rPr>
+          <w:szCs w:val="18"/>
+        </w:rPr>
+        <w:t xml:space="preserve">l momento in cui ci si trova e alle richieste del software in questa schermata </w:t>
+      </w:r>
+      <w:r>
+        <w:rPr>
+          <w:szCs w:val="18"/>
+        </w:rPr>
+        <w:t>è</w:t>
+      </w:r>
+      <w:r>
+        <w:rPr>
+          <w:szCs w:val="18"/>
+        </w:rPr>
+        <w:t xml:space="preserve"> possibile distinguere due </w:t>
+      </w:r>
+      <w:r>
+        <w:rPr>
+          <w:szCs w:val="18"/>
+        </w:rPr>
+        <w:t>situazioni differenti</w:t>
       </w:r>
       <w:r>
         <w:rPr>
@@ -315,7 +334,19 @@
         <w:rPr>
           <w:szCs w:val="18"/>
         </w:rPr>
-        <w:t xml:space="preserve"> è un avvio comune, in cui sono già stati configurati i dati</w:t>
+        <w:t xml:space="preserve"> è un avvio comune,</w:t>
+      </w:r>
+      <w:r>
+        <w:rPr>
+          <w:szCs w:val="18"/>
+        </w:rPr>
+        <w:t xml:space="preserve"> invece,</w:t>
+      </w:r>
+      <w:r>
+        <w:rPr>
+          <w:szCs w:val="18"/>
+        </w:rPr>
+        <w:t xml:space="preserve"> in cui sono già stati configurati i dati</w:t>
       </w:r>
       <w:r>
         <w:rPr>
@@ -407,6 +438,26 @@
         <w:rPr>
           <w:szCs w:val="18"/>
         </w:rPr>
+        <w:t xml:space="preserve"> (inserendo il comando </w:t>
+      </w:r>
+      <w:r>
+        <w:rPr>
+          <w:b/>
+          <w:bCs/>
+          <w:szCs w:val="18"/>
+        </w:rPr>
+        <w:t>statistiche</w:t>
+      </w:r>
+      <w:r>
+        <w:rPr>
+          <w:szCs w:val="18"/>
+        </w:rPr>
+        <w:t>)</w:t>
+      </w:r>
+      <w:r>
+        <w:rPr>
+          <w:szCs w:val="18"/>
+        </w:rPr>
         <w:t>;</w:t>
       </w:r>
     </w:p>
@@ -425,13 +476,45 @@
         <w:rPr>
           <w:szCs w:val="18"/>
         </w:rPr>
-        <w:t xml:space="preserve">Schierare </w:t>
-      </w:r>
-      <w:r>
-        <w:rPr>
-          <w:szCs w:val="18"/>
-        </w:rPr>
-        <w:t>in campo i giocatori per una partita;</w:t>
+        <w:t>Visualizzare lo schieramento oppure s</w:t>
+      </w:r>
+      <w:r>
+        <w:rPr>
+          <w:szCs w:val="18"/>
+        </w:rPr>
+        <w:t xml:space="preserve">chierare </w:t>
+      </w:r>
+      <w:r>
+        <w:rPr>
+          <w:szCs w:val="18"/>
+        </w:rPr>
+        <w:t>in campo i giocatori per una partita</w:t>
+      </w:r>
+      <w:r>
+        <w:rPr>
+          <w:szCs w:val="18"/>
+        </w:rPr>
+        <w:t xml:space="preserve"> (con il comando </w:t>
+      </w:r>
+      <w:r>
+        <w:rPr>
+          <w:b/>
+          <w:bCs/>
+          <w:szCs w:val="18"/>
+        </w:rPr>
+        <w:t>schieramento</w:t>
+      </w:r>
+      <w:r>
+        <w:rPr>
+          <w:szCs w:val="18"/>
+        </w:rPr>
+        <w:t>)</w:t>
+      </w:r>
+      <w:r>
+        <w:rPr>
+          <w:szCs w:val="18"/>
+        </w:rPr>
+        <w:t>;</w:t>
       </w:r>
     </w:p>
     <w:p>
@@ -461,6 +544,26 @@
         <w:rPr>
           <w:szCs w:val="18"/>
         </w:rPr>
+        <w:t xml:space="preserve"> (con il comando </w:t>
+      </w:r>
+      <w:r>
+        <w:rPr>
+          <w:b/>
+          <w:bCs/>
+          <w:szCs w:val="18"/>
+        </w:rPr>
+        <w:t>aggiorna</w:t>
+      </w:r>
+      <w:r>
+        <w:rPr>
+          <w:szCs w:val="18"/>
+        </w:rPr>
+        <w:t>)</w:t>
+      </w:r>
+      <w:r>
+        <w:rPr>
+          <w:szCs w:val="18"/>
+        </w:rPr>
         <w:t>;</w:t>
       </w:r>
     </w:p>
@@ -479,7 +582,33 @@
         <w:rPr>
           <w:szCs w:val="18"/>
         </w:rPr>
-        <w:t>Visualizzare la classifica parziale;</w:t>
+        <w:t>Visualizzare la classifica parziale</w:t>
+      </w:r>
+      <w:r>
+        <w:rPr>
+          <w:szCs w:val="18"/>
+        </w:rPr>
+        <w:t xml:space="preserve"> (con il comando </w:t>
+      </w:r>
+      <w:r>
+        <w:rPr>
+          <w:b/>
+          <w:bCs/>
+          <w:szCs w:val="18"/>
+        </w:rPr>
+        <w:t>classifica</w:t>
+      </w:r>
+      <w:r>
+        <w:rPr>
+          <w:szCs w:val="18"/>
+        </w:rPr>
+        <w:t>)</w:t>
+      </w:r>
+      <w:r>
+        <w:rPr>
+          <w:szCs w:val="18"/>
+        </w:rPr>
+        <w:t>;</w:t>
       </w:r>
     </w:p>
     <w:p>
@@ -509,7 +638,33 @@
         <w:rPr>
           <w:szCs w:val="18"/>
         </w:rPr>
-        <w:t xml:space="preserve"> dati del torneo di Fantacalcio;</w:t>
+        <w:t xml:space="preserve"> dati del torneo di Fantacalcio</w:t>
+      </w:r>
+      <w:r>
+        <w:rPr>
+          <w:szCs w:val="18"/>
+        </w:rPr>
+        <w:t xml:space="preserve"> (con il comando </w:t>
+      </w:r>
+      <w:r>
+        <w:rPr>
+          <w:b/>
+          <w:bCs/>
+          <w:szCs w:val="18"/>
+        </w:rPr>
+        <w:t>cancella</w:t>
+      </w:r>
+      <w:r>
+        <w:rPr>
+          <w:szCs w:val="18"/>
+        </w:rPr>
+        <w:t>)</w:t>
+      </w:r>
+      <w:r>
+        <w:rPr>
+          <w:szCs w:val="18"/>
+        </w:rPr>
+        <w:t>;</w:t>
       </w:r>
     </w:p>
     <w:p>
@@ -545,7 +700,59 @@
         <w:rPr>
           <w:szCs w:val="18"/>
         </w:rPr>
-        <w:t>“?”)</w:t>
+        <w:t>“</w:t>
+      </w:r>
+      <w:r>
+        <w:rPr>
+          <w:b/>
+          <w:bCs/>
+          <w:szCs w:val="18"/>
+        </w:rPr>
+        <w:t>?</w:t>
+      </w:r>
+      <w:r>
+        <w:rPr>
+          <w:szCs w:val="18"/>
+        </w:rPr>
+        <w:t>”)</w:t>
+      </w:r>
+      <w:r>
+        <w:rPr>
+          <w:szCs w:val="18"/>
+        </w:rPr>
+        <w:t>;</w:t>
+      </w:r>
+    </w:p>
+    <w:p>
+      <w:pPr>
+        <w:pStyle w:val="Paragrafoelenco"/>
+        <w:numPr>
+          <w:ilvl w:val="1"/>
+          <w:numId w:val="1"/>
+        </w:numPr>
+        <w:rPr>
+          <w:szCs w:val="18"/>
+        </w:rPr>
+      </w:pPr>
+      <w:r>
+        <w:rPr>
+          <w:szCs w:val="18"/>
+        </w:rPr>
+        <w:t xml:space="preserve">Uscire dal programma (con il comando </w:t>
+      </w:r>
+      <w:r>
+        <w:rPr>
+          <w:b/>
+          <w:bCs/>
+          <w:szCs w:val="18"/>
+        </w:rPr>
+        <w:t>esci</w:t>
+      </w:r>
+      <w:r>
+        <w:rPr>
+          <w:szCs w:val="18"/>
+        </w:rPr>
+        <w:t>)</w:t>
       </w:r>
       <w:r>
         <w:rPr>
@@ -597,6 +804,30 @@
         <w:rPr>
           <w:szCs w:val="18"/>
         </w:rPr>
+        <w:t xml:space="preserve">La schermata di inserimento delle rose dei giocatori non è attivabile direttamente dalla schermata iniziale </w:t>
+      </w:r>
+      <w:r>
+        <w:rPr>
+          <w:szCs w:val="18"/>
+        </w:rPr>
+        <w:t xml:space="preserve">con un comando </w:t>
+      </w:r>
+      <w:r>
+        <w:rPr>
+          <w:szCs w:val="18"/>
+        </w:rPr>
+        <w:t xml:space="preserve">in caso di avvio comune, ma solamente nel caso </w:t>
+      </w:r>
+      <w:r>
+        <w:rPr>
+          <w:szCs w:val="18"/>
+        </w:rPr>
+        <w:t xml:space="preserve">di un primo avvio. </w:t>
+      </w:r>
+      <w:r>
+        <w:rPr>
+          <w:szCs w:val="18"/>
+        </w:rPr>
         <w:t xml:space="preserve">Supponendo che i </w:t>
       </w:r>
       <w:proofErr w:type="spellStart"/>
@@ -639,7 +870,79 @@
         <w:rPr>
           <w:szCs w:val="18"/>
         </w:rPr>
-        <w:t xml:space="preserve">-allenatore, poi delle rose dei giocatori: da parte del software verrà effettuata una suddivisione automatica in base ai ruoli (portieri, difensori, centrocampisti e attaccanti), quindi l'utente dovrà inserire manualmente il nome, il cognome, la squadra di appartenenza, il numero di maglia e la quotazione iniziale. Per evitare che più giocatori inseriscano lo stesso giocatore, verranno eseguiti dei controlli informatici che chiederanno nuovamente l'inserimento. Alla fine, quando ogni </w:t>
+        <w:t>-allenatore, poi delle rose dei giocatori: da parte del software verrà effettuata una suddivisione automatica in base ai ruoli (portier</w:t>
+      </w:r>
+      <w:r>
+        <w:rPr>
+          <w:szCs w:val="18"/>
+        </w:rPr>
+        <w:t>e</w:t>
+      </w:r>
+      <w:r>
+        <w:rPr>
+          <w:szCs w:val="18"/>
+        </w:rPr>
+        <w:t>, difensor</w:t>
+      </w:r>
+      <w:r>
+        <w:rPr>
+          <w:szCs w:val="18"/>
+        </w:rPr>
+        <w:t>e</w:t>
+      </w:r>
+      <w:r>
+        <w:rPr>
+          <w:szCs w:val="18"/>
+        </w:rPr>
+        <w:t>, centrocampist</w:t>
+      </w:r>
+      <w:r>
+        <w:rPr>
+          <w:szCs w:val="18"/>
+        </w:rPr>
+        <w:t>a</w:t>
+      </w:r>
+      <w:r>
+        <w:rPr>
+          <w:szCs w:val="18"/>
+        </w:rPr>
+        <w:t xml:space="preserve"> e attaccant</w:t>
+      </w:r>
+      <w:r>
+        <w:rPr>
+          <w:szCs w:val="18"/>
+        </w:rPr>
+        <w:t>e</w:t>
+      </w:r>
+      <w:r>
+        <w:rPr>
+          <w:szCs w:val="18"/>
+        </w:rPr>
+        <w:t>), quindi l'utente dovrà inserire manualmente il nome, il cognome, la squadra di appartenenza, il numero di maglia e la quotazione iniziale. Per evitare che più giocatori inseriscano lo stesso giocatore, verranno eseguiti dei controlli informatici che chiederanno nuovamente l'inserimento</w:t>
+      </w:r>
+      <w:r>
+        <w:rPr>
+          <w:szCs w:val="18"/>
+        </w:rPr>
+        <w:t xml:space="preserve"> nel caso in cui si verifichi questa situazione</w:t>
+      </w:r>
+      <w:r>
+        <w:rPr>
+          <w:szCs w:val="18"/>
+        </w:rPr>
+        <w:t xml:space="preserve">. </w:t>
+      </w:r>
+      <w:r>
+        <w:rPr>
+          <w:szCs w:val="18"/>
+        </w:rPr>
+        <w:br/>
+      </w:r>
+      <w:r>
+        <w:rPr>
+          <w:szCs w:val="18"/>
+        </w:rPr>
+        <w:t xml:space="preserve">Alla fine, quando ogni </w:t>
       </w:r>
       <w:proofErr w:type="spellStart"/>
       <w:r>
@@ -653,7 +956,19 @@
         <w:rPr>
           <w:szCs w:val="18"/>
         </w:rPr>
-        <w:t xml:space="preserve">-allenatore avrà inserito i suoi </w:t>
+        <w:t xml:space="preserve">-allenatore avrà inserito </w:t>
+      </w:r>
+      <w:r>
+        <w:rPr>
+          <w:szCs w:val="18"/>
+        </w:rPr>
+        <w:t xml:space="preserve">tutti </w:t>
+      </w:r>
+      <w:r>
+        <w:rPr>
+          <w:szCs w:val="18"/>
+        </w:rPr>
+        <w:t xml:space="preserve">i suoi </w:t>
       </w:r>
       <w:proofErr w:type="spellStart"/>
       <w:r>
@@ -681,21 +996,56 @@
         <w:rPr>
           <w:szCs w:val="18"/>
         </w:rPr>
-        <w:t xml:space="preserve"> riepilogate. Una volta </w:t>
+        <w:t xml:space="preserve"> riepilogate. </w:t>
+      </w:r>
+      <w:r>
+        <w:rPr>
+          <w:szCs w:val="18"/>
+        </w:rPr>
+        <w:t xml:space="preserve">Se i </w:t>
       </w:r>
       <w:proofErr w:type="spellStart"/>
       <w:r>
         <w:rPr>
           <w:szCs w:val="18"/>
         </w:rPr>
-        <w:t>ch</w:t>
+        <w:t>fanta</w:t>
       </w:r>
       <w:proofErr w:type="spellEnd"/>
       <w:r>
         <w:rPr>
           <w:szCs w:val="18"/>
         </w:rPr>
-        <w:t xml:space="preserve"> </w:t>
+        <w:t xml:space="preserve">-allenatori notano errori di inserimento, allora possono riavviare l’inserimento con il comando </w:t>
+      </w:r>
+      <w:r>
+        <w:rPr>
+          <w:b/>
+          <w:bCs/>
+          <w:szCs w:val="18"/>
+        </w:rPr>
+        <w:lastRenderedPageBreak/>
+        <w:t>reinserisci</w:t>
+      </w:r>
+      <w:r>
+        <w:rPr>
+          <w:szCs w:val="18"/>
+        </w:rPr>
+        <w:t xml:space="preserve">, altrimenti inserendo il comando </w:t>
+      </w:r>
+      <w:r>
+        <w:rPr>
+          <w:b/>
+          <w:bCs/>
+          <w:szCs w:val="18"/>
+        </w:rPr>
+        <w:t>salva</w:t>
+      </w:r>
+      <w:r>
+        <w:rPr>
+          <w:szCs w:val="18"/>
+        </w:rPr>
+        <w:t xml:space="preserve"> si procede al salvataggio della configurazione inserita su file e il programma ritorna automaticamente alla schermata iniziale.</w:t>
       </w:r>
     </w:p>
     <w:p>
@@ -745,474 +1095,852 @@
           <w:color w:val="2E74B5" w:themeColor="accent1" w:themeShade="BF"/>
           <w:sz w:val="24"/>
         </w:rPr>
+        <w:t>fantagiocatori</w:t>
+      </w:r>
+      <w:proofErr w:type="spellEnd"/>
+    </w:p>
+    <w:p>
+      <w:pPr>
+        <w:rPr>
+          <w:szCs w:val="18"/>
+        </w:rPr>
+      </w:pPr>
+      <w:r>
+        <w:rPr>
+          <w:szCs w:val="18"/>
+        </w:rPr>
+        <w:t xml:space="preserve">Una volta che tutti i passaggi iniziali sono stati completati, tramite la schermata iniziale è possibile accedere alla schermata dei </w:t>
+      </w:r>
+      <w:proofErr w:type="spellStart"/>
+      <w:r>
+        <w:rPr>
+          <w:szCs w:val="18"/>
+        </w:rPr>
+        <w:t>fantagiocatori</w:t>
+      </w:r>
+      <w:proofErr w:type="spellEnd"/>
+      <w:r>
+        <w:rPr>
+          <w:szCs w:val="18"/>
+        </w:rPr>
+        <w:t xml:space="preserve">. Qui è possibile eseguire una ricerca dei </w:t>
+      </w:r>
+      <w:proofErr w:type="spellStart"/>
+      <w:r>
+        <w:rPr>
+          <w:szCs w:val="18"/>
+        </w:rPr>
+        <w:t>fantagiocatori</w:t>
+      </w:r>
+      <w:proofErr w:type="spellEnd"/>
+      <w:r>
+        <w:rPr>
+          <w:szCs w:val="18"/>
+        </w:rPr>
+        <w:t xml:space="preserve"> inserendo, come filtri, le caratteristiche dei giocatori: nome, cognome, squadra, numero di maglia, ruolo e quotazione.</w:t>
+      </w:r>
+      <w:r>
+        <w:rPr>
+          <w:szCs w:val="18"/>
+        </w:rPr>
+        <w:br/>
+        <w:t>I filtri si possono saltare non inserendo nulla</w:t>
+      </w:r>
+      <w:r>
+        <w:rPr>
+          <w:szCs w:val="18"/>
+        </w:rPr>
+        <w:t xml:space="preserve"> e premendo direttamente </w:t>
+      </w:r>
+      <w:r>
+        <w:rPr>
+          <w:b/>
+          <w:bCs/>
+          <w:szCs w:val="18"/>
+        </w:rPr>
+        <w:t>invio</w:t>
+      </w:r>
+      <w:r>
+        <w:rPr>
+          <w:szCs w:val="18"/>
+        </w:rPr>
+        <w:t xml:space="preserve">. Successivamente viene visualizzata la lista con tutti </w:t>
+      </w:r>
+      <w:r>
+        <w:rPr>
+          <w:szCs w:val="18"/>
+        </w:rPr>
+        <w:t xml:space="preserve">i </w:t>
+      </w:r>
+      <w:proofErr w:type="spellStart"/>
+      <w:r>
+        <w:rPr>
+          <w:szCs w:val="18"/>
+        </w:rPr>
+        <w:t>fantagiocatori</w:t>
+      </w:r>
+      <w:proofErr w:type="spellEnd"/>
+      <w:r>
+        <w:rPr>
+          <w:szCs w:val="18"/>
+        </w:rPr>
+        <w:t xml:space="preserve"> che corrispondo ai filtri</w:t>
+      </w:r>
+      <w:r>
+        <w:rPr>
+          <w:szCs w:val="18"/>
+        </w:rPr>
+        <w:t xml:space="preserve">, insieme alle loro caratteristiche e il nome del </w:t>
+      </w:r>
+      <w:proofErr w:type="spellStart"/>
+      <w:r>
+        <w:rPr>
+          <w:szCs w:val="18"/>
+        </w:rPr>
         <w:t>fanta</w:t>
       </w:r>
-      <w:r>
+      <w:proofErr w:type="spellEnd"/>
+      <w:r>
+        <w:rPr>
+          <w:szCs w:val="18"/>
+        </w:rPr>
+        <w:t xml:space="preserve">-allenatore che </w:t>
+      </w:r>
+      <w:r>
+        <w:rPr>
+          <w:szCs w:val="18"/>
+        </w:rPr>
+        <w:t>li possiede.</w:t>
+      </w:r>
+      <w:r>
+        <w:rPr>
+          <w:szCs w:val="18"/>
+        </w:rPr>
+        <w:t xml:space="preserve"> Una volta finita la consultazione si può tornare alla schermata iniziale con il comando </w:t>
+      </w:r>
+      <w:r>
+        <w:rPr>
+          <w:b/>
+          <w:bCs/>
+          <w:szCs w:val="18"/>
+        </w:rPr>
+        <w:t>menu</w:t>
+      </w:r>
+      <w:r>
+        <w:rPr>
+          <w:szCs w:val="18"/>
+        </w:rPr>
+        <w:t>.</w:t>
+      </w:r>
+    </w:p>
+    <w:p>
+      <w:pPr>
         <w:rPr>
           <w:b/>
           <w:color w:val="2E74B5" w:themeColor="accent1" w:themeShade="BF"/>
           <w:sz w:val="24"/>
         </w:rPr>
-        <w:t>giocatori</w:t>
-      </w:r>
-      <w:proofErr w:type="spellEnd"/>
-    </w:p>
-    <w:p>
-      <w:pPr>
-        <w:rPr>
-          <w:szCs w:val="18"/>
-        </w:rPr>
-      </w:pPr>
-      <w:r>
-        <w:rPr>
-          <w:szCs w:val="18"/>
-        </w:rPr>
-        <w:t xml:space="preserve">Una volta che tutti i passaggi iniziali sono stati completati, tramite la schermata iniziale è possibile accedere alla schermata dei </w:t>
-      </w:r>
-      <w:proofErr w:type="spellStart"/>
-      <w:r>
-        <w:rPr>
-          <w:szCs w:val="18"/>
-        </w:rPr>
-        <w:t>fantagiocatori</w:t>
-      </w:r>
-      <w:proofErr w:type="spellEnd"/>
-      <w:r>
-        <w:rPr>
-          <w:szCs w:val="18"/>
-        </w:rPr>
-        <w:t xml:space="preserve">. Qui è possibile eseguire una ricerca dei </w:t>
-      </w:r>
-      <w:proofErr w:type="spellStart"/>
-      <w:r>
-        <w:rPr>
-          <w:szCs w:val="18"/>
-        </w:rPr>
-        <w:t>fantagiocatori</w:t>
-      </w:r>
-      <w:proofErr w:type="spellEnd"/>
-      <w:r>
-        <w:rPr>
-          <w:szCs w:val="18"/>
-        </w:rPr>
-        <w:t xml:space="preserve"> inserendo, come filtri, le caratteristiche dei giocatori: nome, cognome, squadra, numero di maglia, ruolo e quotazione.</w:t>
-      </w:r>
-      <w:r>
-        <w:rPr>
-          <w:szCs w:val="18"/>
-        </w:rPr>
-        <w:br/>
-        <w:t>I filtri si possono saltare non inserendo nulla</w:t>
-      </w:r>
-      <w:r>
-        <w:rPr>
-          <w:szCs w:val="18"/>
-        </w:rPr>
-        <w:t xml:space="preserve"> e premendo direttamente invio</w:t>
-      </w:r>
-      <w:r>
-        <w:rPr>
-          <w:szCs w:val="18"/>
-        </w:rPr>
-        <w:t xml:space="preserve">. Successivamente viene visualizzata la lista con tutti </w:t>
-      </w:r>
-      <w:r>
-        <w:rPr>
-          <w:szCs w:val="18"/>
-        </w:rPr>
-        <w:t xml:space="preserve">i </w:t>
-      </w:r>
-      <w:proofErr w:type="spellStart"/>
-      <w:r>
-        <w:rPr>
-          <w:szCs w:val="18"/>
-        </w:rPr>
-        <w:t>fantagiocatori</w:t>
-      </w:r>
-      <w:proofErr w:type="spellEnd"/>
-      <w:r>
-        <w:rPr>
-          <w:szCs w:val="18"/>
-        </w:rPr>
-        <w:t xml:space="preserve"> che corrispondo ai filtri</w:t>
-      </w:r>
-      <w:r>
-        <w:rPr>
-          <w:szCs w:val="18"/>
-        </w:rPr>
-        <w:t xml:space="preserve">, insieme alle loro caratteristiche e il nome del </w:t>
-      </w:r>
-      <w:proofErr w:type="spellStart"/>
-      <w:r>
-        <w:rPr>
-          <w:szCs w:val="18"/>
-        </w:rPr>
-        <w:t>fanta</w:t>
-      </w:r>
-      <w:proofErr w:type="spellEnd"/>
-      <w:r>
-        <w:rPr>
-          <w:szCs w:val="18"/>
-        </w:rPr>
-        <w:t xml:space="preserve">-allenatore che </w:t>
-      </w:r>
-      <w:r>
-        <w:rPr>
-          <w:szCs w:val="18"/>
-        </w:rPr>
-        <w:t>li possiede.</w:t>
-      </w:r>
-    </w:p>
-    <w:p>
-      <w:pPr>
+      </w:pPr>
+      <w:r>
         <w:rPr>
           <w:b/>
           <w:color w:val="2E74B5" w:themeColor="accent1" w:themeShade="BF"/>
           <w:sz w:val="24"/>
         </w:rPr>
-      </w:pPr>
+        <w:t>Schermata</w:t>
+      </w:r>
       <w:r>
         <w:rPr>
           <w:b/>
           <w:color w:val="2E74B5" w:themeColor="accent1" w:themeShade="BF"/>
           <w:sz w:val="24"/>
         </w:rPr>
-        <w:lastRenderedPageBreak/>
-        <w:t>Schermata</w:t>
-      </w:r>
-      <w:r>
+        <w:t xml:space="preserve"> di schieramento in campo</w:t>
+      </w:r>
+    </w:p>
+    <w:p>
+      <w:pPr>
+        <w:rPr>
+          <w:szCs w:val="18"/>
+        </w:rPr>
+      </w:pPr>
+      <w:r>
+        <w:rPr>
+          <w:szCs w:val="18"/>
+        </w:rPr>
+        <w:t xml:space="preserve">Sempre dopo aver completato l’inserimento dei dati iniziali, è possibile accedere alla </w:t>
+      </w:r>
+      <w:r>
+        <w:rPr>
+          <w:szCs w:val="18"/>
+        </w:rPr>
+        <w:t xml:space="preserve">schermata di </w:t>
+      </w:r>
+      <w:r>
+        <w:rPr>
+          <w:szCs w:val="18"/>
+        </w:rPr>
+        <w:t>schieramento in campo</w:t>
+      </w:r>
+      <w:r>
+        <w:rPr>
+          <w:szCs w:val="18"/>
+        </w:rPr>
+        <w:t>. Come prevede il regolamento del fantacalcio</w:t>
+      </w:r>
+      <w:r>
+        <w:rPr>
+          <w:szCs w:val="18"/>
+        </w:rPr>
+        <w:t xml:space="preserve">, è necessario che ogni </w:t>
+      </w:r>
+      <w:proofErr w:type="spellStart"/>
+      <w:r>
+        <w:rPr>
+          <w:szCs w:val="18"/>
+        </w:rPr>
+        <w:t>fanta</w:t>
+      </w:r>
+      <w:proofErr w:type="spellEnd"/>
+      <w:r>
+        <w:rPr>
+          <w:szCs w:val="18"/>
+        </w:rPr>
+        <w:t>-allenatore</w:t>
+      </w:r>
+      <w:r>
+        <w:rPr>
+          <w:szCs w:val="18"/>
+        </w:rPr>
+        <w:t xml:space="preserve"> schieri</w:t>
+      </w:r>
+      <w:r>
+        <w:rPr>
+          <w:szCs w:val="18"/>
+        </w:rPr>
+        <w:t xml:space="preserve"> in campo</w:t>
+      </w:r>
+      <w:r>
+        <w:rPr>
+          <w:szCs w:val="18"/>
+        </w:rPr>
+        <w:t xml:space="preserve"> </w:t>
+      </w:r>
+      <w:r>
+        <w:rPr>
+          <w:szCs w:val="18"/>
+        </w:rPr>
+        <w:t>undici giocatori</w:t>
+      </w:r>
+      <w:r>
+        <w:rPr>
+          <w:szCs w:val="18"/>
+        </w:rPr>
+        <w:t xml:space="preserve"> ogni qualvolta che avvenga una partita reale</w:t>
+      </w:r>
+      <w:r>
+        <w:rPr>
+          <w:szCs w:val="18"/>
+        </w:rPr>
+        <w:t>, più eventuali riserve, che vengono scel</w:t>
+      </w:r>
+      <w:r>
+        <w:rPr>
+          <w:szCs w:val="18"/>
+        </w:rPr>
+        <w:t>ti</w:t>
+      </w:r>
+      <w:r>
+        <w:rPr>
+          <w:szCs w:val="18"/>
+        </w:rPr>
+        <w:t xml:space="preserve"> dalle proprie rose</w:t>
+      </w:r>
+      <w:r>
+        <w:rPr>
+          <w:szCs w:val="18"/>
+        </w:rPr>
+        <w:t>. Anche qui le situazioni che si possono presentare sono due.</w:t>
+      </w:r>
+    </w:p>
+    <w:p>
+      <w:pPr>
+        <w:pStyle w:val="Paragrafoelenco"/>
+        <w:numPr>
+          <w:ilvl w:val="0"/>
+          <w:numId w:val="5"/>
+        </w:numPr>
+        <w:rPr>
+          <w:szCs w:val="18"/>
+        </w:rPr>
+      </w:pPr>
+      <w:r>
+        <w:rPr>
+          <w:szCs w:val="18"/>
+        </w:rPr>
+        <w:t xml:space="preserve">Se </w:t>
+      </w:r>
+      <w:r>
+        <w:rPr>
+          <w:szCs w:val="18"/>
+        </w:rPr>
+        <w:t>gli schieramenti</w:t>
+      </w:r>
+      <w:r>
+        <w:rPr>
+          <w:szCs w:val="18"/>
+        </w:rPr>
+        <w:t xml:space="preserve"> non </w:t>
+      </w:r>
+      <w:r>
+        <w:rPr>
+          <w:szCs w:val="18"/>
+        </w:rPr>
+        <w:t>sono</w:t>
+      </w:r>
+      <w:r>
+        <w:rPr>
+          <w:szCs w:val="18"/>
+        </w:rPr>
+        <w:t xml:space="preserve"> ancora stat</w:t>
+      </w:r>
+      <w:r>
+        <w:rPr>
+          <w:szCs w:val="18"/>
+        </w:rPr>
+        <w:t>i</w:t>
+      </w:r>
+      <w:r>
+        <w:rPr>
+          <w:szCs w:val="18"/>
+        </w:rPr>
+        <w:t xml:space="preserve"> impostat</w:t>
+      </w:r>
+      <w:r>
+        <w:rPr>
+          <w:szCs w:val="18"/>
+        </w:rPr>
+        <w:t>i</w:t>
+      </w:r>
+      <w:r>
+        <w:rPr>
+          <w:szCs w:val="18"/>
+        </w:rPr>
+        <w:t xml:space="preserve">, allora il programma visualizza la rosa del primo </w:t>
+      </w:r>
+      <w:proofErr w:type="spellStart"/>
+      <w:r>
+        <w:rPr>
+          <w:szCs w:val="18"/>
+        </w:rPr>
+        <w:t>fanta</w:t>
+      </w:r>
+      <w:proofErr w:type="spellEnd"/>
+      <w:r>
+        <w:rPr>
+          <w:szCs w:val="18"/>
+        </w:rPr>
+        <w:t xml:space="preserve">-allenatore, ordinata numericamente: il </w:t>
+      </w:r>
+      <w:proofErr w:type="spellStart"/>
+      <w:r>
+        <w:rPr>
+          <w:szCs w:val="18"/>
+        </w:rPr>
+        <w:t>fanta</w:t>
+      </w:r>
+      <w:proofErr w:type="spellEnd"/>
+      <w:r>
+        <w:rPr>
+          <w:szCs w:val="18"/>
+        </w:rPr>
+        <w:t xml:space="preserve">-allenatore inserisce così i numeri che corrispondono a ogni giocatore che preferisce divisi da un trattino (del tipo 1-3-8-9-ecc…). Il procedimento viene ripetuto per ogni </w:t>
+      </w:r>
+      <w:proofErr w:type="spellStart"/>
+      <w:r>
+        <w:rPr>
+          <w:szCs w:val="18"/>
+        </w:rPr>
+        <w:t>fanta</w:t>
+      </w:r>
+      <w:proofErr w:type="spellEnd"/>
+      <w:r>
+        <w:rPr>
+          <w:szCs w:val="18"/>
+        </w:rPr>
+        <w:t xml:space="preserve">-allenatore. </w:t>
+      </w:r>
+      <w:r>
+        <w:rPr>
+          <w:szCs w:val="18"/>
+        </w:rPr>
+        <w:t xml:space="preserve">Anche qui </w:t>
+      </w:r>
+      <w:r>
+        <w:rPr>
+          <w:szCs w:val="18"/>
+        </w:rPr>
+        <w:t>verranno eseguiti i controlli informatici per evitare che venga</w:t>
+      </w:r>
+      <w:r>
+        <w:rPr>
+          <w:szCs w:val="18"/>
+        </w:rPr>
+        <w:t xml:space="preserve"> inserito lo stesso giocatore più volte.</w:t>
+      </w:r>
+    </w:p>
+    <w:p>
+      <w:pPr>
+        <w:pStyle w:val="Paragrafoelenco"/>
+        <w:numPr>
+          <w:ilvl w:val="0"/>
+          <w:numId w:val="5"/>
+        </w:numPr>
+        <w:rPr>
+          <w:szCs w:val="18"/>
+        </w:rPr>
+      </w:pPr>
+      <w:r>
+        <w:rPr>
+          <w:szCs w:val="18"/>
+        </w:rPr>
+        <w:t xml:space="preserve">Se lo schieramento è stato già impostato, invece, il programma lo visualizza e chiede all’utente se vuole cambiarlo (comando </w:t>
+      </w:r>
+      <w:r>
+        <w:rPr>
+          <w:b/>
+          <w:bCs/>
+          <w:szCs w:val="18"/>
+        </w:rPr>
+        <w:t>cambia</w:t>
+      </w:r>
+      <w:r>
+        <w:rPr>
+          <w:szCs w:val="18"/>
+        </w:rPr>
+        <w:t xml:space="preserve">) oppure se vuole tornare alla schermata iniziale (comando </w:t>
+      </w:r>
+      <w:r>
+        <w:rPr>
+          <w:b/>
+          <w:bCs/>
+          <w:szCs w:val="18"/>
+        </w:rPr>
+        <w:t>menu</w:t>
+      </w:r>
+      <w:r>
+        <w:rPr>
+          <w:szCs w:val="18"/>
+        </w:rPr>
+        <w:t xml:space="preserve">): nel primo caso, chiede conferma all’utente se vuole eliminare o meno gli schieramenti (l’utente può rispondere con </w:t>
+      </w:r>
+      <w:r>
+        <w:rPr>
+          <w:b/>
+          <w:bCs/>
+          <w:szCs w:val="18"/>
+        </w:rPr>
+        <w:t>si</w:t>
+      </w:r>
+      <w:r>
+        <w:rPr>
+          <w:szCs w:val="18"/>
+        </w:rPr>
+        <w:t xml:space="preserve"> o </w:t>
+      </w:r>
+      <w:r>
+        <w:rPr>
+          <w:b/>
+          <w:bCs/>
+          <w:szCs w:val="18"/>
+        </w:rPr>
+        <w:t>no</w:t>
+      </w:r>
+      <w:r>
+        <w:rPr>
+          <w:szCs w:val="18"/>
+        </w:rPr>
+        <w:t>) e, in caso affermativo, avvia la procedura già esplicata nella prima situazione, ovvero quella in cui nessun schieramento è ancora stato impostato.</w:t>
+      </w:r>
+    </w:p>
+    <w:p>
+      <w:pPr>
         <w:rPr>
           <w:b/>
           <w:color w:val="2E74B5" w:themeColor="accent1" w:themeShade="BF"/>
           <w:sz w:val="24"/>
         </w:rPr>
-        <w:t xml:space="preserve"> di schieramento in campo</w:t>
-      </w:r>
-    </w:p>
-    <w:p>
-      <w:pPr>
-        <w:rPr>
-          <w:szCs w:val="18"/>
-        </w:rPr>
-      </w:pPr>
-      <w:r>
-        <w:rPr>
-          <w:szCs w:val="18"/>
-        </w:rPr>
-        <w:t xml:space="preserve">Sempre dopo aver completato l’inserimento dei dati iniziali, è possibile accedere alla </w:t>
-      </w:r>
-      <w:r>
-        <w:rPr>
-          <w:szCs w:val="18"/>
-        </w:rPr>
-        <w:t xml:space="preserve">schermata di </w:t>
-      </w:r>
-      <w:r>
-        <w:rPr>
-          <w:szCs w:val="18"/>
-        </w:rPr>
-        <w:t>schieramento in campo</w:t>
-      </w:r>
-      <w:r>
-        <w:rPr>
-          <w:szCs w:val="18"/>
-        </w:rPr>
-        <w:t>. Come prevede il regolamento del fantacalcio</w:t>
-      </w:r>
-      <w:r>
-        <w:rPr>
-          <w:szCs w:val="18"/>
-        </w:rPr>
-        <w:t>, è necessario che ogni giocatore schieri</w:t>
-      </w:r>
-      <w:r>
-        <w:rPr>
-          <w:szCs w:val="18"/>
-        </w:rPr>
-        <w:t xml:space="preserve"> in campo</w:t>
-      </w:r>
-      <w:r>
-        <w:rPr>
-          <w:szCs w:val="18"/>
-        </w:rPr>
-        <w:t xml:space="preserve"> </w:t>
-      </w:r>
-      <w:r>
-        <w:rPr>
-          <w:szCs w:val="18"/>
-        </w:rPr>
-        <w:t>undici giocatori</w:t>
-      </w:r>
-      <w:r>
-        <w:rPr>
-          <w:szCs w:val="18"/>
-        </w:rPr>
-        <w:t>, più eventuali riserve, che vengono scelti dalle proprie rose</w:t>
-      </w:r>
-      <w:r>
-        <w:rPr>
-          <w:szCs w:val="18"/>
-        </w:rPr>
-        <w:t xml:space="preserve">; per questo il programma </w:t>
-      </w:r>
-      <w:r>
-        <w:rPr>
-          <w:szCs w:val="18"/>
-        </w:rPr>
-        <w:t>offre una funzionalità di ricerca</w:t>
-      </w:r>
-      <w:r>
-        <w:rPr>
-          <w:szCs w:val="18"/>
-        </w:rPr>
-        <w:t xml:space="preserve">, simile a quella citata prima, </w:t>
-      </w:r>
-      <w:r>
-        <w:rPr>
-          <w:szCs w:val="18"/>
-        </w:rPr>
-        <w:t xml:space="preserve"> per selezionare facilmente i </w:t>
-      </w:r>
-      <w:proofErr w:type="spellStart"/>
-      <w:r>
-        <w:rPr>
-          <w:szCs w:val="18"/>
-        </w:rPr>
-        <w:t>fantagiocatori</w:t>
-      </w:r>
-      <w:proofErr w:type="spellEnd"/>
-      <w:r>
-        <w:rPr>
-          <w:szCs w:val="18"/>
-        </w:rPr>
-        <w:t>.</w:t>
-      </w:r>
-      <w:r>
-        <w:rPr>
-          <w:szCs w:val="18"/>
-        </w:rPr>
-        <w:t xml:space="preserve"> Anche qui verranno ricordati all'utente il</w:t>
-      </w:r>
-      <w:r>
-        <w:rPr>
-          <w:szCs w:val="18"/>
-        </w:rPr>
-        <w:t xml:space="preserve"> numero di giocatori già inseriti nello schieramento </w:t>
-      </w:r>
-      <w:r>
-        <w:rPr>
-          <w:szCs w:val="18"/>
-        </w:rPr>
-        <w:t>e verranno eseguiti i controlli informatici per evitare che venga</w:t>
-      </w:r>
-      <w:r>
-        <w:rPr>
-          <w:szCs w:val="18"/>
-        </w:rPr>
-        <w:t xml:space="preserve"> inserito lo stesso giocatore più volte.</w:t>
-      </w:r>
-    </w:p>
-    <w:p>
-      <w:pPr>
+      </w:pPr>
+      <w:r>
         <w:rPr>
           <w:b/>
           <w:color w:val="2E74B5" w:themeColor="accent1" w:themeShade="BF"/>
           <w:sz w:val="24"/>
         </w:rPr>
-      </w:pPr>
-      <w:r>
+        <w:t xml:space="preserve">Schermata di aggiornamento delle statistiche </w:t>
+      </w:r>
+    </w:p>
+    <w:p>
+      <w:pPr>
+        <w:rPr>
+          <w:szCs w:val="18"/>
+        </w:rPr>
+      </w:pPr>
+      <w:r>
+        <w:rPr>
+          <w:szCs w:val="18"/>
+        </w:rPr>
+        <w:t xml:space="preserve">La schermata dei aggiornamento delle statistiche permette di </w:t>
+      </w:r>
+      <w:r>
+        <w:rPr>
+          <w:szCs w:val="18"/>
+        </w:rPr>
+        <w:t xml:space="preserve">aggiornare </w:t>
+      </w:r>
+      <w:r>
+        <w:rPr>
+          <w:szCs w:val="18"/>
+        </w:rPr>
+        <w:t xml:space="preserve">i punteggi </w:t>
+      </w:r>
+      <w:r>
+        <w:rPr>
+          <w:szCs w:val="18"/>
+        </w:rPr>
+        <w:t>di ogni</w:t>
+      </w:r>
+      <w:r>
+        <w:rPr>
+          <w:szCs w:val="18"/>
+        </w:rPr>
+        <w:t xml:space="preserve"> </w:t>
+      </w:r>
+      <w:proofErr w:type="spellStart"/>
+      <w:r>
+        <w:rPr>
+          <w:szCs w:val="18"/>
+        </w:rPr>
+        <w:t>fantagiocatore</w:t>
+      </w:r>
+      <w:proofErr w:type="spellEnd"/>
+      <w:r>
+        <w:rPr>
+          <w:szCs w:val="18"/>
+        </w:rPr>
+        <w:t xml:space="preserve"> </w:t>
+      </w:r>
+      <w:r>
+        <w:rPr>
+          <w:szCs w:val="18"/>
+        </w:rPr>
+        <w:t>al termine di ogni partita reale del torneo scelto</w:t>
+      </w:r>
+      <w:r>
+        <w:rPr>
+          <w:szCs w:val="18"/>
+        </w:rPr>
+        <w:t xml:space="preserve">. </w:t>
+      </w:r>
+      <w:r>
+        <w:rPr>
+          <w:szCs w:val="18"/>
+        </w:rPr>
+        <w:t xml:space="preserve">Attraverso la funzione di ricerca già </w:t>
+      </w:r>
+      <w:r>
+        <w:rPr>
+          <w:szCs w:val="18"/>
+        </w:rPr>
+        <w:t>spiegata</w:t>
+      </w:r>
+      <w:r>
+        <w:rPr>
+          <w:szCs w:val="18"/>
+        </w:rPr>
+        <w:t xml:space="preserve"> prima, sì cerca un </w:t>
+      </w:r>
+      <w:proofErr w:type="spellStart"/>
+      <w:r>
+        <w:rPr>
+          <w:szCs w:val="18"/>
+        </w:rPr>
+        <w:t>fanta</w:t>
+      </w:r>
+      <w:r>
+        <w:rPr>
+          <w:szCs w:val="18"/>
+        </w:rPr>
+        <w:t>giocator</w:t>
+      </w:r>
+      <w:r>
+        <w:rPr>
+          <w:szCs w:val="18"/>
+        </w:rPr>
+        <w:t>e</w:t>
+      </w:r>
+      <w:proofErr w:type="spellEnd"/>
+      <w:r>
+        <w:rPr>
+          <w:szCs w:val="18"/>
+        </w:rPr>
+        <w:t xml:space="preserve">, sì </w:t>
+      </w:r>
+      <w:r>
+        <w:rPr>
+          <w:szCs w:val="18"/>
+        </w:rPr>
+        <w:t>inserisce il suo numero</w:t>
+      </w:r>
+      <w:r>
+        <w:rPr>
+          <w:szCs w:val="18"/>
+        </w:rPr>
+        <w:t xml:space="preserve">, </w:t>
+      </w:r>
+      <w:r>
+        <w:rPr>
+          <w:szCs w:val="18"/>
+        </w:rPr>
+        <w:t>e, in base ai bonus/</w:t>
+      </w:r>
+      <w:proofErr w:type="spellStart"/>
+      <w:r>
+        <w:rPr>
+          <w:szCs w:val="18"/>
+        </w:rPr>
+        <w:t>malus</w:t>
+      </w:r>
+      <w:proofErr w:type="spellEnd"/>
+      <w:r>
+        <w:rPr>
+          <w:szCs w:val="18"/>
+        </w:rPr>
+        <w:t xml:space="preserve"> scelti</w:t>
+      </w:r>
+      <w:r>
+        <w:rPr>
+          <w:szCs w:val="18"/>
+        </w:rPr>
+        <w:t xml:space="preserve">, sì aumenta o </w:t>
+      </w:r>
+      <w:r>
+        <w:rPr>
+          <w:szCs w:val="18"/>
+        </w:rPr>
+        <w:t xml:space="preserve">se ne </w:t>
+      </w:r>
+      <w:r>
+        <w:rPr>
+          <w:szCs w:val="18"/>
+        </w:rPr>
+        <w:t>diminuisce il punteggio.</w:t>
+      </w:r>
+    </w:p>
+    <w:p>
+      <w:pPr>
         <w:rPr>
           <w:b/>
           <w:color w:val="2E74B5" w:themeColor="accent1" w:themeShade="BF"/>
           <w:sz w:val="24"/>
         </w:rPr>
-        <w:t xml:space="preserve">Schermata di aggiornamento delle statistiche </w:t>
-      </w:r>
-    </w:p>
-    <w:p>
-      <w:pPr>
-        <w:rPr>
-          <w:szCs w:val="18"/>
-        </w:rPr>
-      </w:pPr>
-      <w:r>
-        <w:rPr>
-          <w:szCs w:val="18"/>
-        </w:rPr>
-        <w:t xml:space="preserve">La schermata dei aggiornamento delle statistiche permette di </w:t>
-      </w:r>
-      <w:r>
-        <w:rPr>
-          <w:szCs w:val="18"/>
-        </w:rPr>
-        <w:t>aggiornare le quotazioni di ogni</w:t>
-      </w:r>
-      <w:r>
-        <w:rPr>
-          <w:szCs w:val="18"/>
-        </w:rPr>
-        <w:t xml:space="preserve"> </w:t>
-      </w:r>
-      <w:proofErr w:type="spellStart"/>
-      <w:r>
-        <w:rPr>
-          <w:szCs w:val="18"/>
-        </w:rPr>
-        <w:t>fantagiocatore</w:t>
-      </w:r>
-      <w:proofErr w:type="spellEnd"/>
-      <w:r>
-        <w:rPr>
-          <w:szCs w:val="18"/>
-        </w:rPr>
-        <w:t xml:space="preserve"> </w:t>
-      </w:r>
-      <w:r>
-        <w:rPr>
-          <w:szCs w:val="18"/>
-        </w:rPr>
-        <w:t>al termine di ogni partita reale del torneo scelto.</w:t>
-      </w:r>
-      <w:r>
-        <w:rPr>
-          <w:szCs w:val="18"/>
-        </w:rPr>
-        <w:t xml:space="preserve"> Attraverso la funzione di ricerca già fatta prima, sì cerca un giocator</w:t>
-      </w:r>
-      <w:r>
-        <w:rPr>
-          <w:szCs w:val="18"/>
-        </w:rPr>
-        <w:t xml:space="preserve">e, sì seleziona, </w:t>
-      </w:r>
-      <w:r>
-        <w:rPr>
-          <w:szCs w:val="18"/>
-        </w:rPr>
-        <w:t xml:space="preserve"> e, in base ai bonus/</w:t>
-      </w:r>
-      <w:proofErr w:type="spellStart"/>
-      <w:r>
-        <w:rPr>
-          <w:szCs w:val="18"/>
-        </w:rPr>
-        <w:t>malus</w:t>
-      </w:r>
-      <w:proofErr w:type="spellEnd"/>
-      <w:r>
-        <w:rPr>
-          <w:szCs w:val="18"/>
-        </w:rPr>
-        <w:t xml:space="preserve"> scelti</w:t>
-      </w:r>
-      <w:r>
-        <w:rPr>
-          <w:szCs w:val="18"/>
-        </w:rPr>
-        <w:t>, sì aumenta o diminuisce il punteggio.</w:t>
-      </w:r>
-    </w:p>
-    <w:p>
-      <w:pPr>
+      </w:pPr>
+      <w:r>
         <w:rPr>
           <w:b/>
           <w:color w:val="2E74B5" w:themeColor="accent1" w:themeShade="BF"/>
           <w:sz w:val="24"/>
         </w:rPr>
-      </w:pPr>
+        <w:t xml:space="preserve">Schermata di </w:t>
+      </w:r>
       <w:r>
         <w:rPr>
           <w:b/>
           <w:color w:val="2E74B5" w:themeColor="accent1" w:themeShade="BF"/>
           <w:sz w:val="24"/>
         </w:rPr>
-        <w:t xml:space="preserve">Schermata di </w:t>
-      </w:r>
-      <w:r>
+        <w:t>visualizzazione delle classifiche parziali</w:t>
+      </w:r>
+    </w:p>
+    <w:p>
+      <w:pPr>
+        <w:rPr>
+          <w:szCs w:val="18"/>
+        </w:rPr>
+      </w:pPr>
+      <w:r>
+        <w:rPr>
+          <w:szCs w:val="18"/>
+        </w:rPr>
+        <w:t xml:space="preserve">Questa schermata permette di visualizzare </w:t>
+      </w:r>
+      <w:r>
+        <w:rPr>
+          <w:szCs w:val="18"/>
+        </w:rPr>
+        <w:t>la classica parziale ordinata</w:t>
+      </w:r>
+      <w:r>
+        <w:rPr>
+          <w:szCs w:val="18"/>
+        </w:rPr>
+        <w:t xml:space="preserve"> in modo decrescente in base al punteggio ottenuto da ogni </w:t>
+      </w:r>
+      <w:proofErr w:type="spellStart"/>
+      <w:r>
+        <w:rPr>
+          <w:szCs w:val="18"/>
+        </w:rPr>
+        <w:t>fantacalciatore</w:t>
+      </w:r>
+      <w:proofErr w:type="spellEnd"/>
+      <w:r>
+        <w:rPr>
+          <w:szCs w:val="18"/>
+        </w:rPr>
+        <w:t xml:space="preserve"> </w:t>
+      </w:r>
+      <w:r>
+        <w:rPr>
+          <w:szCs w:val="18"/>
+        </w:rPr>
+        <w:t>n</w:t>
+      </w:r>
+      <w:r>
+        <w:rPr>
+          <w:szCs w:val="18"/>
+        </w:rPr>
+        <w:t>el torneo di Fantacalcio.</w:t>
+      </w:r>
+      <w:r>
+        <w:rPr>
+          <w:szCs w:val="18"/>
+        </w:rPr>
+        <w:t xml:space="preserve"> Dopo aver completato la lettura, si può tornare alla schermata iniziale con il comando </w:t>
+      </w:r>
+      <w:r>
+        <w:rPr>
+          <w:b/>
+          <w:bCs/>
+          <w:szCs w:val="18"/>
+        </w:rPr>
+        <w:t>menu</w:t>
+      </w:r>
+      <w:r>
+        <w:rPr>
+          <w:szCs w:val="18"/>
+        </w:rPr>
+        <w:t xml:space="preserve">. </w:t>
+      </w:r>
+    </w:p>
+    <w:p>
+      <w:pPr>
         <w:rPr>
           <w:b/>
           <w:color w:val="2E74B5" w:themeColor="accent1" w:themeShade="BF"/>
           <w:sz w:val="24"/>
         </w:rPr>
-        <w:t>visualizzazione delle classifiche parziali</w:t>
-      </w:r>
-    </w:p>
-    <w:p>
-      <w:pPr>
-        <w:rPr>
-          <w:szCs w:val="18"/>
-        </w:rPr>
-      </w:pPr>
-      <w:r>
-        <w:rPr>
-          <w:szCs w:val="18"/>
-        </w:rPr>
-        <w:t xml:space="preserve">Questa schermata permette di visualizzare </w:t>
-      </w:r>
-      <w:r>
-        <w:rPr>
-          <w:szCs w:val="18"/>
-        </w:rPr>
-        <w:t>la classica parziale ordinata del torneo di Fantacalcio.</w:t>
-      </w:r>
-    </w:p>
-    <w:p>
-      <w:pPr>
+      </w:pPr>
+      <w:r>
         <w:rPr>
           <w:b/>
           <w:color w:val="2E74B5" w:themeColor="accent1" w:themeShade="BF"/>
           <w:sz w:val="24"/>
         </w:rPr>
-      </w:pPr>
+        <w:t xml:space="preserve">Schermata di </w:t>
+      </w:r>
       <w:r>
         <w:rPr>
           <w:b/>
           <w:color w:val="2E74B5" w:themeColor="accent1" w:themeShade="BF"/>
           <w:sz w:val="24"/>
         </w:rPr>
-        <w:t xml:space="preserve">Schermata di </w:t>
-      </w:r>
-      <w:r>
+        <w:t>cancellazione dei dati</w:t>
+      </w:r>
+    </w:p>
+    <w:p>
+      <w:pPr>
+        <w:rPr>
+          <w:szCs w:val="18"/>
+        </w:rPr>
+      </w:pPr>
+      <w:r>
+        <w:rPr>
+          <w:szCs w:val="18"/>
+        </w:rPr>
+        <w:t xml:space="preserve">La schermata di cancellazione dei dati permette di far ritornare il programma allo stato iniziale, cancellando ogni dato inserito sul torneo di Fantacalcio: questo tipo di operazione può rendersi necessario nel caso in cui </w:t>
+      </w:r>
+      <w:r>
+        <w:rPr>
+          <w:szCs w:val="18"/>
+        </w:rPr>
+        <w:t xml:space="preserve">il torneo sia terminato, oppure se i </w:t>
+      </w:r>
+      <w:proofErr w:type="spellStart"/>
+      <w:r>
+        <w:rPr>
+          <w:szCs w:val="18"/>
+        </w:rPr>
+        <w:t>fanta</w:t>
+      </w:r>
+      <w:proofErr w:type="spellEnd"/>
+      <w:r>
+        <w:rPr>
+          <w:szCs w:val="18"/>
+        </w:rPr>
+        <w:t>-allenatori scelgono di terminare il torneo prima del suo naturale termine.</w:t>
+      </w:r>
+      <w:r>
+        <w:rPr>
+          <w:szCs w:val="18"/>
+        </w:rPr>
+        <w:t xml:space="preserve"> Il programma chiederà la conferma all’utente se vuole proseguire l’operazione di eliminazione </w:t>
+      </w:r>
+      <w:r>
+        <w:rPr>
+          <w:szCs w:val="18"/>
+        </w:rPr>
+        <w:t xml:space="preserve">(l’utente può rispondere con </w:t>
+      </w:r>
+      <w:proofErr w:type="spellStart"/>
+      <w:r>
+        <w:rPr>
+          <w:b/>
+          <w:bCs/>
+          <w:szCs w:val="18"/>
+        </w:rPr>
+        <w:t>si</w:t>
+      </w:r>
+      <w:proofErr w:type="spellEnd"/>
+      <w:r>
+        <w:rPr>
+          <w:szCs w:val="18"/>
+        </w:rPr>
+        <w:t xml:space="preserve"> o </w:t>
+      </w:r>
+      <w:r>
+        <w:rPr>
+          <w:b/>
+          <w:bCs/>
+          <w:szCs w:val="18"/>
+        </w:rPr>
+        <w:t>no</w:t>
+      </w:r>
+      <w:r>
+        <w:rPr>
+          <w:szCs w:val="18"/>
+        </w:rPr>
+        <w:t>): in caso affermativo cancella i dati e riavvia l’applicazione, che visualizzerà una schermata iniziale da primo avvio.</w:t>
+      </w:r>
+    </w:p>
+    <w:p>
+      <w:pPr>
         <w:rPr>
           <w:b/>
           <w:color w:val="2E74B5" w:themeColor="accent1" w:themeShade="BF"/>
           <w:sz w:val="24"/>
         </w:rPr>
-        <w:t>cancellazione dei dati</w:t>
-      </w:r>
-    </w:p>
-    <w:p>
-      <w:pPr>
-        <w:rPr>
-          <w:szCs w:val="18"/>
-        </w:rPr>
-      </w:pPr>
-      <w:r>
-        <w:rPr>
-          <w:szCs w:val="18"/>
-        </w:rPr>
-        <w:t xml:space="preserve">La schermata di cancellazione dei dati permette di far ritornare il programma allo stato iniziale, cancellando ogni dato inserito sul torneo di Fantacalcio: questo tipo di operazione può rendersi necessario nel caso in cui </w:t>
-      </w:r>
-      <w:r>
-        <w:rPr>
-          <w:szCs w:val="18"/>
-        </w:rPr>
-        <w:t xml:space="preserve">il torneo sia terminato, oppure se i </w:t>
-      </w:r>
-      <w:proofErr w:type="spellStart"/>
-      <w:r>
-        <w:rPr>
-          <w:szCs w:val="18"/>
-        </w:rPr>
-        <w:t>fanta</w:t>
-      </w:r>
-      <w:proofErr w:type="spellEnd"/>
-      <w:r>
-        <w:rPr>
-          <w:szCs w:val="18"/>
-        </w:rPr>
-        <w:t>-allenatori scelgono di terminare il torneo prima del suo naturale termine.</w:t>
-      </w:r>
+      </w:pPr>
     </w:p>
     <w:p>
       <w:pPr>
@@ -1228,6 +1956,7 @@
           <w:color w:val="2E74B5" w:themeColor="accent1" w:themeShade="BF"/>
           <w:sz w:val="24"/>
         </w:rPr>
+        <w:lastRenderedPageBreak/>
         <w:t xml:space="preserve">Schermata dei comandi </w:t>
       </w:r>
     </w:p>
@@ -1241,21 +1970,84 @@
         <w:rPr>
           <w:szCs w:val="18"/>
         </w:rPr>
-        <w:t xml:space="preserve">Questa schermata può essere d'aiuto per gli utenti che hanno bisogno di </w:t>
-      </w:r>
-      <w:r>
-        <w:rPr>
-          <w:szCs w:val="18"/>
-        </w:rPr>
-        <w:t>ripassare i comandi del programma. Dalla.</w:t>
-      </w:r>
-    </w:p>
-    <w:p>
-      <w:pPr>
-        <w:rPr>
-          <w:szCs w:val="18"/>
-        </w:rPr>
-      </w:pPr>
+        <w:t xml:space="preserve">Questa schermata </w:t>
+      </w:r>
+      <w:r>
+        <w:rPr>
+          <w:szCs w:val="18"/>
+        </w:rPr>
+        <w:t xml:space="preserve">non fa altro che elencare i comandi necessari per il funzionamento del programma nel caso in cui un utente ne abbia bisogno. </w:t>
+      </w:r>
+      <w:r>
+        <w:rPr>
+          <w:szCs w:val="18"/>
+        </w:rPr>
+        <w:t xml:space="preserve">Dopo aver completato la lettura, si può tornare alla schermata iniziale con il comando </w:t>
+      </w:r>
+      <w:r>
+        <w:rPr>
+          <w:b/>
+          <w:bCs/>
+          <w:szCs w:val="18"/>
+        </w:rPr>
+        <w:t>menu</w:t>
+      </w:r>
+      <w:r>
+        <w:rPr>
+          <w:szCs w:val="18"/>
+        </w:rPr>
+        <w:t>.</w:t>
+      </w:r>
+    </w:p>
+    <w:p>
+      <w:pPr>
+        <w:rPr>
+          <w:b/>
+          <w:color w:val="2E74B5" w:themeColor="accent1" w:themeShade="BF"/>
+          <w:sz w:val="24"/>
+        </w:rPr>
+      </w:pPr>
+      <w:r>
+        <w:rPr>
+          <w:b/>
+          <w:color w:val="2E74B5" w:themeColor="accent1" w:themeShade="BF"/>
+          <w:sz w:val="24"/>
+        </w:rPr>
+        <w:t>Uscire dal programma</w:t>
+      </w:r>
+    </w:p>
+    <w:p>
+      <w:pPr>
+        <w:rPr>
+          <w:szCs w:val="18"/>
+        </w:rPr>
+      </w:pPr>
+      <w:r>
+        <w:rPr>
+          <w:szCs w:val="18"/>
+        </w:rPr>
+        <w:t xml:space="preserve">Il software può essere chiuso dalla schermata iniziale con il comando </w:t>
+      </w:r>
+      <w:r>
+        <w:rPr>
+          <w:b/>
+          <w:bCs/>
+          <w:szCs w:val="18"/>
+        </w:rPr>
+        <w:t>esci</w:t>
+      </w:r>
+      <w:r>
+        <w:rPr>
+          <w:szCs w:val="18"/>
+        </w:rPr>
+        <w:t>, oppure con l’icona presenta nella finestra: se si esce dal programma in quest’ultimo modo mentre sono in esecuzione operazioni di salvataggio, oppure nel caso in cui l’utente non abbia terminato un inserimento, allora si rischia di perdere i dati</w:t>
+      </w:r>
+      <w:r>
+        <w:rPr>
+          <w:szCs w:val="18"/>
+        </w:rPr>
+        <w:t>, visto che il salvataggio non viene effettuato per ogni inserimento.</w:t>
+      </w:r>
     </w:p>
     <w:sectPr>
       <w:headerReference w:type="default" r:id="rId7"/>
@@ -1457,6 +2249,120 @@
     </w:lvl>
   </w:abstractNum>
   <w:abstractNum w:abstractNumId="1" w15:restartNumberingAfterBreak="0">
+    <w:nsid w:val="21295384"/>
+    <w:multiLevelType w:val="hybridMultilevel"/>
+    <w:tmpl w:val="93000D5C"/>
+    <w:lvl w:ilvl="0" w:tplc="E222C66E">
+      <w:start w:val="1"/>
+      <w:numFmt w:val="bullet"/>
+      <w:lvlText w:val=""/>
+      <w:lvlJc w:val="left"/>
+      <w:pPr>
+        <w:ind w:left="765" w:hanging="360"/>
+      </w:pPr>
+      <w:rPr>
+        <w:rFonts w:ascii="Symbol" w:hAnsi="Symbol" w:hint="default"/>
+        <w:color w:val="2E74B5" w:themeColor="accent1" w:themeShade="BF"/>
+      </w:rPr>
+    </w:lvl>
+    <w:lvl w:ilvl="1" w:tplc="04100003" w:tentative="1">
+      <w:start w:val="1"/>
+      <w:numFmt w:val="bullet"/>
+      <w:lvlText w:val="o"/>
+      <w:lvlJc w:val="left"/>
+      <w:pPr>
+        <w:ind w:left="1485" w:hanging="360"/>
+      </w:pPr>
+      <w:rPr>
+        <w:rFonts w:ascii="Courier New" w:hAnsi="Courier New" w:cs="Courier New" w:hint="default"/>
+      </w:rPr>
+    </w:lvl>
+    <w:lvl w:ilvl="2" w:tplc="04100005" w:tentative="1">
+      <w:start w:val="1"/>
+      <w:numFmt w:val="bullet"/>
+      <w:lvlText w:val=""/>
+      <w:lvlJc w:val="left"/>
+      <w:pPr>
+        <w:ind w:left="2205" w:hanging="360"/>
+      </w:pPr>
+      <w:rPr>
+        <w:rFonts w:ascii="Wingdings" w:hAnsi="Wingdings" w:hint="default"/>
+      </w:rPr>
+    </w:lvl>
+    <w:lvl w:ilvl="3" w:tplc="04100001" w:tentative="1">
+      <w:start w:val="1"/>
+      <w:numFmt w:val="bullet"/>
+      <w:lvlText w:val=""/>
+      <w:lvlJc w:val="left"/>
+      <w:pPr>
+        <w:ind w:left="2925" w:hanging="360"/>
+      </w:pPr>
+      <w:rPr>
+        <w:rFonts w:ascii="Symbol" w:hAnsi="Symbol" w:hint="default"/>
+      </w:rPr>
+    </w:lvl>
+    <w:lvl w:ilvl="4" w:tplc="04100003" w:tentative="1">
+      <w:start w:val="1"/>
+      <w:numFmt w:val="bullet"/>
+      <w:lvlText w:val="o"/>
+      <w:lvlJc w:val="left"/>
+      <w:pPr>
+        <w:ind w:left="3645" w:hanging="360"/>
+      </w:pPr>
+      <w:rPr>
+        <w:rFonts w:ascii="Courier New" w:hAnsi="Courier New" w:cs="Courier New" w:hint="default"/>
+      </w:rPr>
+    </w:lvl>
+    <w:lvl w:ilvl="5" w:tplc="04100005" w:tentative="1">
+      <w:start w:val="1"/>
+      <w:numFmt w:val="bullet"/>
+      <w:lvlText w:val=""/>
+      <w:lvlJc w:val="left"/>
+      <w:pPr>
+        <w:ind w:left="4365" w:hanging="360"/>
+      </w:pPr>
+      <w:rPr>
+        <w:rFonts w:ascii="Wingdings" w:hAnsi="Wingdings" w:hint="default"/>
+      </w:rPr>
+    </w:lvl>
+    <w:lvl w:ilvl="6" w:tplc="04100001" w:tentative="1">
+      <w:start w:val="1"/>
+      <w:numFmt w:val="bullet"/>
+      <w:lvlText w:val=""/>
+      <w:lvlJc w:val="left"/>
+      <w:pPr>
+        <w:ind w:left="5085" w:hanging="360"/>
+      </w:pPr>
+      <w:rPr>
+        <w:rFonts w:ascii="Symbol" w:hAnsi="Symbol" w:hint="default"/>
+      </w:rPr>
+    </w:lvl>
+    <w:lvl w:ilvl="7" w:tplc="04100003" w:tentative="1">
+      <w:start w:val="1"/>
+      <w:numFmt w:val="bullet"/>
+      <w:lvlText w:val="o"/>
+      <w:lvlJc w:val="left"/>
+      <w:pPr>
+        <w:ind w:left="5805" w:hanging="360"/>
+      </w:pPr>
+      <w:rPr>
+        <w:rFonts w:ascii="Courier New" w:hAnsi="Courier New" w:cs="Courier New" w:hint="default"/>
+      </w:rPr>
+    </w:lvl>
+    <w:lvl w:ilvl="8" w:tplc="04100005" w:tentative="1">
+      <w:start w:val="1"/>
+      <w:numFmt w:val="bullet"/>
+      <w:lvlText w:val=""/>
+      <w:lvlJc w:val="left"/>
+      <w:pPr>
+        <w:ind w:left="6525" w:hanging="360"/>
+      </w:pPr>
+      <w:rPr>
+        <w:rFonts w:ascii="Wingdings" w:hAnsi="Wingdings" w:hint="default"/>
+      </w:rPr>
+    </w:lvl>
+  </w:abstractNum>
+  <w:abstractNum w:abstractNumId="2" w15:restartNumberingAfterBreak="0">
     <w:nsid w:val="2DCA4C27"/>
     <w:multiLevelType w:val="hybridMultilevel"/>
     <w:tmpl w:val="87EE26A6"/>
@@ -1569,7 +2475,7 @@
       </w:rPr>
     </w:lvl>
   </w:abstractNum>
-  <w:abstractNum w:abstractNumId="2" w15:restartNumberingAfterBreak="0">
+  <w:abstractNum w:abstractNumId="3" w15:restartNumberingAfterBreak="0">
     <w:nsid w:val="39B87D24"/>
     <w:multiLevelType w:val="hybridMultilevel"/>
     <w:tmpl w:val="270C700A"/>
@@ -1655,7 +2561,7 @@
       </w:pPr>
     </w:lvl>
   </w:abstractNum>
-  <w:abstractNum w:abstractNumId="3" w15:restartNumberingAfterBreak="0">
+  <w:abstractNum w:abstractNumId="4" w15:restartNumberingAfterBreak="0">
     <w:nsid w:val="7A0F6908"/>
     <w:multiLevelType w:val="hybridMultilevel"/>
     <w:tmpl w:val="3AAA1F68"/>
@@ -1771,15 +2677,18 @@
     </w:lvl>
   </w:abstractNum>
   <w:num w:numId="1">
-    <w:abstractNumId w:val="3"/>
+    <w:abstractNumId w:val="4"/>
   </w:num>
   <w:num w:numId="2">
-    <w:abstractNumId w:val="2"/>
+    <w:abstractNumId w:val="3"/>
   </w:num>
   <w:num w:numId="3">
     <w:abstractNumId w:val="0"/>
   </w:num>
   <w:num w:numId="4">
+    <w:abstractNumId w:val="2"/>
+  </w:num>
+  <w:num w:numId="5">
     <w:abstractNumId w:val="1"/>
   </w:num>
 </w:numbering>
@@ -2183,6 +3092,7 @@
   <w:style w:type="paragraph" w:default="1" w:styleId="Normale">
     <w:name w:val="Normal"/>
     <w:qFormat/>
+    <w:rsid w:val="003B788B"/>
   </w:style>
   <w:style w:type="character" w:default="1" w:styleId="Carpredefinitoparagrafo">
     <w:name w:val="Default Paragraph Font"/>

</xml_diff>

<commit_message>
Creazione progetto Visual Studio e completamento analisi requisiti e funzionale
</commit_message>
<xml_diff>
--- a/Analisi/analisi_funzionale.docx
+++ b/Analisi/analisi_funzionale.docx
@@ -304,7 +304,19 @@
         <w:rPr>
           <w:szCs w:val="18"/>
         </w:rPr>
-        <w:t xml:space="preserve">Una volta fatto </w:t>
+        <w:t xml:space="preserve">Una volta </w:t>
+      </w:r>
+      <w:r>
+        <w:rPr>
+          <w:szCs w:val="18"/>
+        </w:rPr>
+        <w:t>compiuto quest’ultimo passaggio,</w:t>
+      </w:r>
+      <w:r>
+        <w:rPr>
+          <w:szCs w:val="18"/>
+        </w:rPr>
+        <w:t xml:space="preserve"> </w:t>
       </w:r>
       <w:r>
         <w:rPr>
@@ -1002,6 +1014,7 @@
         <w:rPr>
           <w:szCs w:val="18"/>
         </w:rPr>
+        <w:lastRenderedPageBreak/>
         <w:t xml:space="preserve">Se i </w:t>
       </w:r>
       <w:proofErr w:type="spellStart"/>
@@ -1024,7 +1037,6 @@
           <w:bCs/>
           <w:szCs w:val="18"/>
         </w:rPr>
-        <w:lastRenderedPageBreak/>
         <w:t>reinserisci</w:t>
       </w:r>
       <w:r>
@@ -1722,7 +1734,39 @@
         <w:rPr>
           <w:szCs w:val="18"/>
         </w:rPr>
-        <w:t xml:space="preserve">, sì aumenta o </w:t>
+        <w:t>, sì aumenta</w:t>
+      </w:r>
+      <w:r>
+        <w:rPr>
+          <w:szCs w:val="18"/>
+        </w:rPr>
+        <w:t xml:space="preserve"> (inserendo </w:t>
+      </w:r>
+      <w:r>
+        <w:rPr>
+          <w:szCs w:val="18"/>
+        </w:rPr>
+        <w:t>+</w:t>
+      </w:r>
+      <w:r>
+        <w:rPr>
+          <w:i/>
+          <w:iCs/>
+          <w:szCs w:val="18"/>
+        </w:rPr>
+        <w:t>punteggio</w:t>
+      </w:r>
+      <w:r>
+        <w:rPr>
+          <w:szCs w:val="18"/>
+        </w:rPr>
+        <w:t>)</w:t>
+      </w:r>
+      <w:r>
+        <w:rPr>
+          <w:szCs w:val="18"/>
+        </w:rPr>
+        <w:t xml:space="preserve"> o </w:t>
       </w:r>
       <w:r>
         <w:rPr>
@@ -1734,7 +1778,69 @@
         <w:rPr>
           <w:szCs w:val="18"/>
         </w:rPr>
-        <w:t>diminuisce il punteggio.</w:t>
+        <w:t>diminuisce il punteggio</w:t>
+      </w:r>
+      <w:r>
+        <w:rPr>
+          <w:szCs w:val="18"/>
+        </w:rPr>
+        <w:t xml:space="preserve"> (inserendo -</w:t>
+      </w:r>
+      <w:r>
+        <w:rPr>
+          <w:i/>
+          <w:iCs/>
+          <w:szCs w:val="18"/>
+        </w:rPr>
+        <w:t>punteggio</w:t>
+      </w:r>
+      <w:r>
+        <w:rPr>
+          <w:szCs w:val="18"/>
+        </w:rPr>
+        <w:t xml:space="preserve">). Una volta inserito il nuovo punteggio, il programma chiede se si vuole salvare la nuova statistica; in caso sia affermativo che negativo, chiede poi se si vogliono cambiare le statistiche si altri giocatori: con il comando </w:t>
+      </w:r>
+      <w:r>
+        <w:rPr>
+          <w:b/>
+          <w:bCs/>
+          <w:szCs w:val="18"/>
+        </w:rPr>
+        <w:t>cambia</w:t>
+      </w:r>
+      <w:r>
+        <w:rPr>
+          <w:szCs w:val="18"/>
+        </w:rPr>
+        <w:t xml:space="preserve"> si ritorna alla ricerca del </w:t>
+      </w:r>
+      <w:proofErr w:type="spellStart"/>
+      <w:r>
+        <w:rPr>
+          <w:szCs w:val="18"/>
+        </w:rPr>
+        <w:t>fanta</w:t>
+      </w:r>
+      <w:proofErr w:type="spellEnd"/>
+      <w:r>
+        <w:rPr>
+          <w:szCs w:val="18"/>
+        </w:rPr>
+        <w:t xml:space="preserve">-giocatore, mentre con il comando </w:t>
+      </w:r>
+      <w:r>
+        <w:rPr>
+          <w:b/>
+          <w:bCs/>
+          <w:szCs w:val="18"/>
+        </w:rPr>
+        <w:t xml:space="preserve">menu </w:t>
+      </w:r>
+      <w:r>
+        <w:rPr>
+          <w:szCs w:val="18"/>
+        </w:rPr>
+        <w:t>si torna alla schermata iniziale.</w:t>
       </w:r>
     </w:p>
     <w:p>
@@ -1861,86 +1967,110 @@
     <w:p>
       <w:pPr>
         <w:rPr>
-          <w:szCs w:val="18"/>
-        </w:rPr>
-      </w:pPr>
-      <w:r>
-        <w:rPr>
-          <w:szCs w:val="18"/>
-        </w:rPr>
-        <w:t xml:space="preserve">La schermata di cancellazione dei dati permette di far ritornare il programma allo stato iniziale, cancellando ogni dato inserito sul torneo di Fantacalcio: questo tipo di operazione può rendersi necessario nel caso in cui </w:t>
-      </w:r>
-      <w:r>
-        <w:rPr>
-          <w:szCs w:val="18"/>
-        </w:rPr>
-        <w:t xml:space="preserve">il torneo sia terminato, oppure se i </w:t>
-      </w:r>
-      <w:proofErr w:type="spellStart"/>
-      <w:r>
-        <w:rPr>
-          <w:szCs w:val="18"/>
-        </w:rPr>
-        <w:t>fanta</w:t>
-      </w:r>
-      <w:proofErr w:type="spellEnd"/>
-      <w:r>
-        <w:rPr>
-          <w:szCs w:val="18"/>
-        </w:rPr>
-        <w:t>-allenatori scelgono di terminare il torneo prima del suo naturale termine.</w:t>
-      </w:r>
-      <w:r>
-        <w:rPr>
-          <w:szCs w:val="18"/>
-        </w:rPr>
-        <w:t xml:space="preserve"> Il programma chiederà la conferma all’utente se vuole proseguire l’operazione di eliminazione </w:t>
-      </w:r>
-      <w:r>
-        <w:rPr>
-          <w:szCs w:val="18"/>
-        </w:rPr>
-        <w:t xml:space="preserve">(l’utente può rispondere con </w:t>
-      </w:r>
-      <w:proofErr w:type="spellStart"/>
-      <w:r>
-        <w:rPr>
-          <w:b/>
-          <w:bCs/>
-          <w:szCs w:val="18"/>
-        </w:rPr>
-        <w:t>si</w:t>
-      </w:r>
-      <w:proofErr w:type="spellEnd"/>
-      <w:r>
-        <w:rPr>
-          <w:szCs w:val="18"/>
-        </w:rPr>
-        <w:t xml:space="preserve"> o </w:t>
-      </w:r>
-      <w:r>
-        <w:rPr>
-          <w:b/>
-          <w:bCs/>
-          <w:szCs w:val="18"/>
-        </w:rPr>
-        <w:t>no</w:t>
-      </w:r>
-      <w:r>
-        <w:rPr>
-          <w:szCs w:val="18"/>
-        </w:rPr>
-        <w:t>): in caso affermativo cancella i dati e riavvia l’applicazione, che visualizzerà una schermata iniziale da primo avvio.</w:t>
-      </w:r>
-    </w:p>
-    <w:p>
-      <w:pPr>
-        <w:rPr>
           <w:b/>
           <w:color w:val="2E74B5" w:themeColor="accent1" w:themeShade="BF"/>
           <w:sz w:val="24"/>
         </w:rPr>
       </w:pPr>
+      <w:r>
+        <w:rPr>
+          <w:szCs w:val="18"/>
+        </w:rPr>
+        <w:t xml:space="preserve">La schermata di cancellazione dei dati permette di far ritornare il programma allo stato iniziale, cancellando ogni dato inserito sul torneo di Fantacalcio: questo tipo di operazione può rendersi necessario nel caso in cui </w:t>
+      </w:r>
+      <w:r>
+        <w:rPr>
+          <w:szCs w:val="18"/>
+        </w:rPr>
+        <w:t xml:space="preserve">il torneo sia terminato, oppure se i </w:t>
+      </w:r>
+      <w:proofErr w:type="spellStart"/>
+      <w:r>
+        <w:rPr>
+          <w:szCs w:val="18"/>
+        </w:rPr>
+        <w:t>fanta</w:t>
+      </w:r>
+      <w:proofErr w:type="spellEnd"/>
+      <w:r>
+        <w:rPr>
+          <w:szCs w:val="18"/>
+        </w:rPr>
+        <w:t>-allenatori scelgono di terminare il torneo prima del</w:t>
+      </w:r>
+      <w:r>
+        <w:rPr>
+          <w:szCs w:val="18"/>
+        </w:rPr>
+        <w:t>la</w:t>
+      </w:r>
+      <w:r>
+        <w:rPr>
+          <w:szCs w:val="18"/>
+        </w:rPr>
+        <w:t xml:space="preserve"> su</w:t>
+      </w:r>
+      <w:r>
+        <w:rPr>
+          <w:szCs w:val="18"/>
+        </w:rPr>
+        <w:t xml:space="preserve">a </w:t>
+      </w:r>
+      <w:r>
+        <w:rPr>
+          <w:szCs w:val="18"/>
+        </w:rPr>
+        <w:lastRenderedPageBreak/>
+        <w:t xml:space="preserve">naturale </w:t>
+      </w:r>
+      <w:r>
+        <w:rPr>
+          <w:szCs w:val="18"/>
+        </w:rPr>
+        <w:t>scadenza</w:t>
+      </w:r>
+      <w:r>
+        <w:rPr>
+          <w:szCs w:val="18"/>
+        </w:rPr>
+        <w:t>.</w:t>
+      </w:r>
+      <w:r>
+        <w:rPr>
+          <w:szCs w:val="18"/>
+        </w:rPr>
+        <w:t xml:space="preserve"> Il programma chiederà la conferma all’utente se vuole proseguire l’operazione di eliminazione (l’utente può rispondere con </w:t>
+      </w:r>
+      <w:proofErr w:type="spellStart"/>
+      <w:r>
+        <w:rPr>
+          <w:b/>
+          <w:bCs/>
+          <w:szCs w:val="18"/>
+        </w:rPr>
+        <w:t>si</w:t>
+      </w:r>
+      <w:proofErr w:type="spellEnd"/>
+      <w:r>
+        <w:rPr>
+          <w:szCs w:val="18"/>
+        </w:rPr>
+        <w:t xml:space="preserve"> o </w:t>
+      </w:r>
+      <w:r>
+        <w:rPr>
+          <w:b/>
+          <w:bCs/>
+          <w:szCs w:val="18"/>
+        </w:rPr>
+        <w:t>no</w:t>
+      </w:r>
+      <w:r>
+        <w:rPr>
+          <w:szCs w:val="18"/>
+        </w:rPr>
+        <w:t>): in caso affermativo cancella i dati e riavvia l’applicazione, che visualizzerà una schermata iniziale da primo avvio.</w:t>
+      </w:r>
     </w:p>
     <w:p>
       <w:pPr>
@@ -1956,7 +2086,6 @@
           <w:color w:val="2E74B5" w:themeColor="accent1" w:themeShade="BF"/>
           <w:sz w:val="24"/>
         </w:rPr>
-        <w:lastRenderedPageBreak/>
         <w:t xml:space="preserve">Schermata dei comandi </w:t>
       </w:r>
     </w:p>
@@ -1976,13 +2105,7 @@
         <w:rPr>
           <w:szCs w:val="18"/>
         </w:rPr>
-        <w:t xml:space="preserve">non fa altro che elencare i comandi necessari per il funzionamento del programma nel caso in cui un utente ne abbia bisogno. </w:t>
-      </w:r>
-      <w:r>
-        <w:rPr>
-          <w:szCs w:val="18"/>
-        </w:rPr>
-        <w:t xml:space="preserve">Dopo aver completato la lettura, si può tornare alla schermata iniziale con il comando </w:t>
+        <w:t xml:space="preserve">non fa altro che elencare i comandi necessari per il funzionamento del programma nel caso in cui un utente ne abbia bisogno. Dopo aver completato la lettura, si può tornare alla schermata iniziale con il comando </w:t>
       </w:r>
       <w:r>
         <w:rPr>

</xml_diff>